<commit_message>
For use with 2.0.0 GA.
</commit_message>
<xml_diff>
--- a/poc/Compile-WSJT-X-on-RPi3.docx
+++ b/poc/Compile-WSJT-X-on-RPi3.docx
@@ -201,7 +201,19 @@
         <w:rPr>
           <w:rStyle w:val="Hyperlink"/>
         </w:rPr>
-        <w:t>http://physics.princeton.edu/pulsar/K1JT/wsjtx.html</w:t>
+        <w:t>http://</w:t>
+      </w:r>
+      <w:r>
+        <w:rPr>
+          <w:rStyle w:val="Hyperlink"/>
+        </w:rPr>
+        <w:t>p</w:t>
+      </w:r>
+      <w:r>
+        <w:rPr>
+          <w:rStyle w:val="Hyperlink"/>
+        </w:rPr>
+        <w:t>hysics.princeton.edu/pulsar/K1JT/wsjtx.html</w:t>
       </w:r>
       <w:r>
         <w:rPr>
@@ -918,6 +930,8 @@
         </w:rPr>
         <w:t>bin/bash</w:t>
       </w:r>
+      <w:bookmarkStart w:id="0" w:name="_GoBack"/>
+      <w:bookmarkEnd w:id="0"/>
     </w:p>
     <w:p>
       <w:pPr>
@@ -1279,8 +1293,442 @@
           <w:color w:val="1F497D"/>
         </w:rPr>
       </w:pPr>
-      <w:bookmarkStart w:id="0" w:name="_GoBack"/>
-      <w:bookmarkEnd w:id="0"/>
+    </w:p>
+    <w:p>
+      <w:pPr>
+        <w:rPr>
+          <w:color w:val="1F497D"/>
+        </w:rPr>
+      </w:pPr>
+      <w:proofErr w:type="spellStart"/>
+      <w:r>
+        <w:rPr>
+          <w:color w:val="1F497D"/>
+        </w:rPr>
+        <w:t>Depedencies</w:t>
+      </w:r>
+      <w:proofErr w:type="spellEnd"/>
+      <w:r>
+        <w:rPr>
+          <w:color w:val="1F497D"/>
+        </w:rPr>
+        <w:t xml:space="preserve"> don’t seem to be set up properly for rebuilds.  If you modify source, and run </w:t>
+      </w:r>
+      <w:proofErr w:type="spellStart"/>
+      <w:r>
+        <w:rPr>
+          <w:color w:val="1F497D"/>
+        </w:rPr>
+        <w:t>cmake</w:t>
+      </w:r>
+      <w:proofErr w:type="spellEnd"/>
+      <w:r>
+        <w:rPr>
+          <w:color w:val="1F497D"/>
+        </w:rPr>
+        <w:t>, the modified source files do not get recompiled.  If you remove the *.o files, the sources are not recompiled.  There is probably a better way but after getting frustrated, I started doing this every time I modified a source file:</w:t>
+      </w:r>
+    </w:p>
+    <w:p>
+      <w:pPr>
+        <w:rPr>
+          <w:color w:val="1F497D"/>
+        </w:rPr>
+      </w:pPr>
+    </w:p>
+    <w:p>
+      <w:pPr>
+        <w:pStyle w:val="NoSpacing"/>
+        <w:ind w:left="720"/>
+        <w:rPr>
+          <w:rFonts w:ascii="Courier New" w:hAnsi="Courier New" w:cs="Courier New"/>
+          <w:sz w:val="20"/>
+          <w:szCs w:val="20"/>
+        </w:rPr>
+      </w:pPr>
+      <w:proofErr w:type="spellStart"/>
+      <w:proofErr w:type="gramStart"/>
+      <w:r>
+        <w:rPr>
+          <w:rFonts w:ascii="Courier New" w:hAnsi="Courier New" w:cs="Courier New"/>
+          <w:sz w:val="20"/>
+          <w:szCs w:val="20"/>
+        </w:rPr>
+        <w:t>rm</w:t>
+      </w:r>
+      <w:proofErr w:type="spellEnd"/>
+      <w:proofErr w:type="gramEnd"/>
+      <w:r>
+        <w:rPr>
+          <w:rFonts w:ascii="Courier New" w:hAnsi="Courier New" w:cs="Courier New"/>
+          <w:sz w:val="20"/>
+          <w:szCs w:val="20"/>
+        </w:rPr>
+        <w:t xml:space="preserve"> </w:t>
+      </w:r>
+      <w:proofErr w:type="spellStart"/>
+      <w:r>
+        <w:rPr>
+          <w:rFonts w:ascii="Courier New" w:hAnsi="Courier New" w:cs="Courier New"/>
+          <w:sz w:val="20"/>
+          <w:szCs w:val="20"/>
+        </w:rPr>
+        <w:t>wsjtx</w:t>
+      </w:r>
+      <w:proofErr w:type="spellEnd"/>
+      <w:r>
+        <w:rPr>
+          <w:rFonts w:ascii="Courier New" w:hAnsi="Courier New" w:cs="Courier New"/>
+          <w:sz w:val="20"/>
+          <w:szCs w:val="20"/>
+        </w:rPr>
+        <w:t>-prefix/</w:t>
+      </w:r>
+      <w:proofErr w:type="spellStart"/>
+      <w:r>
+        <w:rPr>
+          <w:rFonts w:ascii="Courier New" w:hAnsi="Courier New" w:cs="Courier New"/>
+          <w:sz w:val="20"/>
+          <w:szCs w:val="20"/>
+        </w:rPr>
+        <w:t>src</w:t>
+      </w:r>
+      <w:proofErr w:type="spellEnd"/>
+      <w:r>
+        <w:rPr>
+          <w:rFonts w:ascii="Courier New" w:hAnsi="Courier New" w:cs="Courier New"/>
+          <w:sz w:val="20"/>
+          <w:szCs w:val="20"/>
+        </w:rPr>
+        <w:t>/</w:t>
+      </w:r>
+      <w:proofErr w:type="spellStart"/>
+      <w:r>
+        <w:rPr>
+          <w:rFonts w:ascii="Courier New" w:hAnsi="Courier New" w:cs="Courier New"/>
+          <w:sz w:val="20"/>
+          <w:szCs w:val="20"/>
+        </w:rPr>
+        <w:t>wsjtx</w:t>
+      </w:r>
+      <w:proofErr w:type="spellEnd"/>
+      <w:r>
+        <w:rPr>
+          <w:rFonts w:ascii="Courier New" w:hAnsi="Courier New" w:cs="Courier New"/>
+          <w:sz w:val="20"/>
+          <w:szCs w:val="20"/>
+        </w:rPr>
+        <w:t>-build/</w:t>
+      </w:r>
+      <w:proofErr w:type="spellStart"/>
+      <w:r>
+        <w:rPr>
+          <w:rFonts w:ascii="Courier New" w:hAnsi="Courier New" w:cs="Courier New"/>
+          <w:sz w:val="20"/>
+          <w:szCs w:val="20"/>
+        </w:rPr>
+        <w:t>libwsjt_cxx.a</w:t>
+      </w:r>
+      <w:proofErr w:type="spellEnd"/>
+    </w:p>
+    <w:p>
+      <w:pPr>
+        <w:pStyle w:val="NoSpacing"/>
+        <w:ind w:left="720"/>
+        <w:rPr>
+          <w:rFonts w:ascii="Courier New" w:hAnsi="Courier New" w:cs="Courier New"/>
+          <w:sz w:val="20"/>
+          <w:szCs w:val="20"/>
+        </w:rPr>
+      </w:pPr>
+      <w:proofErr w:type="spellStart"/>
+      <w:proofErr w:type="gramStart"/>
+      <w:r>
+        <w:rPr>
+          <w:rFonts w:ascii="Courier New" w:hAnsi="Courier New" w:cs="Courier New"/>
+          <w:sz w:val="20"/>
+          <w:szCs w:val="20"/>
+        </w:rPr>
+        <w:t>cmake</w:t>
+      </w:r>
+      <w:proofErr w:type="spellEnd"/>
+      <w:proofErr w:type="gramEnd"/>
+      <w:r>
+        <w:rPr>
+          <w:rFonts w:ascii="Courier New" w:hAnsi="Courier New" w:cs="Courier New"/>
+          <w:sz w:val="20"/>
+          <w:szCs w:val="20"/>
+        </w:rPr>
+        <w:t xml:space="preserve"> --build . --target </w:t>
+      </w:r>
+      <w:proofErr w:type="spellStart"/>
+      <w:r>
+        <w:rPr>
+          <w:rFonts w:ascii="Courier New" w:hAnsi="Courier New" w:cs="Courier New"/>
+          <w:sz w:val="20"/>
+          <w:szCs w:val="20"/>
+        </w:rPr>
+        <w:t>wsjtx</w:t>
+      </w:r>
+      <w:proofErr w:type="spellEnd"/>
+      <w:r>
+        <w:rPr>
+          <w:rFonts w:ascii="Courier New" w:hAnsi="Courier New" w:cs="Courier New"/>
+          <w:sz w:val="20"/>
+          <w:szCs w:val="20"/>
+        </w:rPr>
+        <w:t>-build</w:t>
+      </w:r>
+    </w:p>
+    <w:p>
+      <w:pPr>
+        <w:pStyle w:val="NoSpacing"/>
+        <w:ind w:left="720"/>
+        <w:rPr>
+          <w:rFonts w:ascii="Courier New" w:hAnsi="Courier New" w:cs="Courier New"/>
+          <w:sz w:val="20"/>
+          <w:szCs w:val="20"/>
+        </w:rPr>
+      </w:pPr>
+      <w:proofErr w:type="spellStart"/>
+      <w:proofErr w:type="gramStart"/>
+      <w:r>
+        <w:rPr>
+          <w:rFonts w:ascii="Courier New" w:hAnsi="Courier New" w:cs="Courier New"/>
+          <w:sz w:val="20"/>
+          <w:szCs w:val="20"/>
+        </w:rPr>
+        <w:t>cmake</w:t>
+      </w:r>
+      <w:proofErr w:type="spellEnd"/>
+      <w:proofErr w:type="gramEnd"/>
+      <w:r>
+        <w:rPr>
+          <w:rFonts w:ascii="Courier New" w:hAnsi="Courier New" w:cs="Courier New"/>
+          <w:sz w:val="20"/>
+          <w:szCs w:val="20"/>
+        </w:rPr>
+        <w:t xml:space="preserve"> --build . --target </w:t>
+      </w:r>
+      <w:proofErr w:type="spellStart"/>
+      <w:r>
+        <w:rPr>
+          <w:rFonts w:ascii="Courier New" w:hAnsi="Courier New" w:cs="Courier New"/>
+          <w:sz w:val="20"/>
+          <w:szCs w:val="20"/>
+        </w:rPr>
+        <w:t>wsjtx</w:t>
+      </w:r>
+      <w:proofErr w:type="spellEnd"/>
+    </w:p>
+    <w:p>
+      <w:pPr>
+        <w:pStyle w:val="NoSpacing"/>
+        <w:ind w:left="720"/>
+        <w:rPr>
+          <w:rFonts w:ascii="Courier New" w:hAnsi="Courier New" w:cs="Courier New"/>
+          <w:sz w:val="20"/>
+          <w:szCs w:val="20"/>
+        </w:rPr>
+      </w:pPr>
+      <w:proofErr w:type="spellStart"/>
+      <w:proofErr w:type="gramStart"/>
+      <w:r>
+        <w:rPr>
+          <w:rFonts w:ascii="Courier New" w:hAnsi="Courier New" w:cs="Courier New"/>
+          <w:sz w:val="20"/>
+          <w:szCs w:val="20"/>
+        </w:rPr>
+        <w:t>sudo</w:t>
+      </w:r>
+      <w:proofErr w:type="spellEnd"/>
+      <w:proofErr w:type="gramEnd"/>
+      <w:r>
+        <w:rPr>
+          <w:rFonts w:ascii="Courier New" w:hAnsi="Courier New" w:cs="Courier New"/>
+          <w:sz w:val="20"/>
+          <w:szCs w:val="20"/>
+        </w:rPr>
+        <w:t xml:space="preserve"> </w:t>
+      </w:r>
+      <w:proofErr w:type="spellStart"/>
+      <w:r>
+        <w:rPr>
+          <w:rFonts w:ascii="Courier New" w:hAnsi="Courier New" w:cs="Courier New"/>
+          <w:sz w:val="20"/>
+          <w:szCs w:val="20"/>
+        </w:rPr>
+        <w:t>cmake</w:t>
+      </w:r>
+      <w:proofErr w:type="spellEnd"/>
+      <w:r>
+        <w:rPr>
+          <w:rFonts w:ascii="Courier New" w:hAnsi="Courier New" w:cs="Courier New"/>
+          <w:sz w:val="20"/>
+          <w:szCs w:val="20"/>
+        </w:rPr>
+        <w:t xml:space="preserve"> --build . --target install</w:t>
+      </w:r>
+    </w:p>
+    <w:p>
+      <w:pPr>
+        <w:pStyle w:val="NoSpacing"/>
+        <w:ind w:left="720"/>
+        <w:rPr>
+          <w:rFonts w:ascii="Courier New" w:hAnsi="Courier New" w:cs="Courier New"/>
+          <w:sz w:val="20"/>
+          <w:szCs w:val="20"/>
+        </w:rPr>
+      </w:pPr>
+      <w:proofErr w:type="spellStart"/>
+      <w:proofErr w:type="gramStart"/>
+      <w:r>
+        <w:rPr>
+          <w:rFonts w:ascii="Courier New" w:hAnsi="Courier New" w:cs="Courier New"/>
+          <w:sz w:val="20"/>
+          <w:szCs w:val="20"/>
+        </w:rPr>
+        <w:t>sudo</w:t>
+      </w:r>
+      <w:proofErr w:type="spellEnd"/>
+      <w:proofErr w:type="gramEnd"/>
+      <w:r>
+        <w:rPr>
+          <w:rFonts w:ascii="Courier New" w:hAnsi="Courier New" w:cs="Courier New"/>
+          <w:sz w:val="20"/>
+          <w:szCs w:val="20"/>
+        </w:rPr>
+        <w:t xml:space="preserve"> </w:t>
+      </w:r>
+      <w:proofErr w:type="spellStart"/>
+      <w:r>
+        <w:rPr>
+          <w:rFonts w:ascii="Courier New" w:hAnsi="Courier New" w:cs="Courier New"/>
+          <w:sz w:val="20"/>
+          <w:szCs w:val="20"/>
+        </w:rPr>
+        <w:t>cp</w:t>
+      </w:r>
+      <w:proofErr w:type="spellEnd"/>
+      <w:r>
+        <w:rPr>
+          <w:rFonts w:ascii="Courier New" w:hAnsi="Courier New" w:cs="Courier New"/>
+          <w:sz w:val="20"/>
+          <w:szCs w:val="20"/>
+        </w:rPr>
+        <w:t xml:space="preserve">  ./</w:t>
+      </w:r>
+      <w:proofErr w:type="spellStart"/>
+      <w:r>
+        <w:rPr>
+          <w:rFonts w:ascii="Courier New" w:hAnsi="Courier New" w:cs="Courier New"/>
+          <w:sz w:val="20"/>
+          <w:szCs w:val="20"/>
+        </w:rPr>
+        <w:t>wsjtx</w:t>
+      </w:r>
+      <w:proofErr w:type="spellEnd"/>
+      <w:r>
+        <w:rPr>
+          <w:rFonts w:ascii="Courier New" w:hAnsi="Courier New" w:cs="Courier New"/>
+          <w:sz w:val="20"/>
+          <w:szCs w:val="20"/>
+        </w:rPr>
+        <w:t>-prefix/</w:t>
+      </w:r>
+      <w:proofErr w:type="spellStart"/>
+      <w:r>
+        <w:rPr>
+          <w:rFonts w:ascii="Courier New" w:hAnsi="Courier New" w:cs="Courier New"/>
+          <w:sz w:val="20"/>
+          <w:szCs w:val="20"/>
+        </w:rPr>
+        <w:t>src</w:t>
+      </w:r>
+      <w:proofErr w:type="spellEnd"/>
+      <w:r>
+        <w:rPr>
+          <w:rFonts w:ascii="Courier New" w:hAnsi="Courier New" w:cs="Courier New"/>
+          <w:sz w:val="20"/>
+          <w:szCs w:val="20"/>
+        </w:rPr>
+        <w:t>/</w:t>
+      </w:r>
+      <w:proofErr w:type="spellStart"/>
+      <w:r>
+        <w:rPr>
+          <w:rFonts w:ascii="Courier New" w:hAnsi="Courier New" w:cs="Courier New"/>
+          <w:sz w:val="20"/>
+          <w:szCs w:val="20"/>
+        </w:rPr>
+        <w:t>wsjtx</w:t>
+      </w:r>
+      <w:proofErr w:type="spellEnd"/>
+      <w:r>
+        <w:rPr>
+          <w:rFonts w:ascii="Courier New" w:hAnsi="Courier New" w:cs="Courier New"/>
+          <w:sz w:val="20"/>
+          <w:szCs w:val="20"/>
+        </w:rPr>
+        <w:t>-build/</w:t>
+      </w:r>
+      <w:proofErr w:type="spellStart"/>
+      <w:r>
+        <w:rPr>
+          <w:rFonts w:ascii="Courier New" w:hAnsi="Courier New" w:cs="Courier New"/>
+          <w:sz w:val="20"/>
+          <w:szCs w:val="20"/>
+        </w:rPr>
+        <w:t>wsjtx</w:t>
+      </w:r>
+      <w:proofErr w:type="spellEnd"/>
+      <w:r>
+        <w:rPr>
+          <w:rFonts w:ascii="Courier New" w:hAnsi="Courier New" w:cs="Courier New"/>
+          <w:sz w:val="20"/>
+          <w:szCs w:val="20"/>
+        </w:rPr>
+        <w:t xml:space="preserve"> /</w:t>
+      </w:r>
+      <w:proofErr w:type="spellStart"/>
+      <w:r>
+        <w:rPr>
+          <w:rFonts w:ascii="Courier New" w:hAnsi="Courier New" w:cs="Courier New"/>
+          <w:sz w:val="20"/>
+          <w:szCs w:val="20"/>
+        </w:rPr>
+        <w:t>usr</w:t>
+      </w:r>
+      <w:proofErr w:type="spellEnd"/>
+      <w:r>
+        <w:rPr>
+          <w:rFonts w:ascii="Courier New" w:hAnsi="Courier New" w:cs="Courier New"/>
+          <w:sz w:val="20"/>
+          <w:szCs w:val="20"/>
+        </w:rPr>
+        <w:t>/local/bin</w:t>
+      </w:r>
+    </w:p>
+    <w:p>
+      <w:pPr>
+        <w:rPr>
+          <w:color w:val="1F497D"/>
+        </w:rPr>
+      </w:pPr>
+    </w:p>
+    <w:p>
+      <w:pPr>
+        <w:rPr>
+          <w:color w:val="1F497D"/>
+        </w:rPr>
+      </w:pPr>
+    </w:p>
+    <w:p>
+      <w:pPr>
+        <w:rPr>
+          <w:color w:val="1F497D"/>
+        </w:rPr>
+      </w:pPr>
     </w:p>
     <w:sectPr>
       <w:pgSz w:w="12240" w:h="15840"/>
@@ -2073,6 +2521,30 @@
       <w:szCs w:val="52"/>
     </w:rPr>
   </w:style>
+  <w:style w:type="paragraph" w:styleId="NoSpacing">
+    <w:name w:val="No Spacing"/>
+    <w:uiPriority w:val="1"/>
+    <w:qFormat/>
+    <w:rsid w:val="00952318"/>
+    <w:pPr>
+      <w:spacing w:after="0" w:line="240" w:lineRule="auto"/>
+    </w:pPr>
+    <w:rPr>
+      <w:rFonts w:ascii="Calibri" w:hAnsi="Calibri" w:cs="Times New Roman"/>
+    </w:rPr>
+  </w:style>
+  <w:style w:type="character" w:styleId="FollowedHyperlink">
+    <w:name w:val="FollowedHyperlink"/>
+    <w:basedOn w:val="DefaultParagraphFont"/>
+    <w:uiPriority w:val="99"/>
+    <w:semiHidden/>
+    <w:unhideWhenUsed/>
+    <w:rsid w:val="000D79BE"/>
+    <w:rPr>
+      <w:color w:val="800080" w:themeColor="followedHyperlink"/>
+      <w:u w:val="single"/>
+    </w:rPr>
+  </w:style>
 </w:styles>
 </file>
 
@@ -2396,6 +2868,30 @@
       <w:szCs w:val="52"/>
     </w:rPr>
   </w:style>
+  <w:style w:type="paragraph" w:styleId="NoSpacing">
+    <w:name w:val="No Spacing"/>
+    <w:uiPriority w:val="1"/>
+    <w:qFormat/>
+    <w:rsid w:val="00952318"/>
+    <w:pPr>
+      <w:spacing w:after="0" w:line="240" w:lineRule="auto"/>
+    </w:pPr>
+    <w:rPr>
+      <w:rFonts w:ascii="Calibri" w:hAnsi="Calibri" w:cs="Times New Roman"/>
+    </w:rPr>
+  </w:style>
+  <w:style w:type="character" w:styleId="FollowedHyperlink">
+    <w:name w:val="FollowedHyperlink"/>
+    <w:basedOn w:val="DefaultParagraphFont"/>
+    <w:uiPriority w:val="99"/>
+    <w:semiHidden/>
+    <w:unhideWhenUsed/>
+    <w:rsid w:val="000D79BE"/>
+    <w:rPr>
+      <w:color w:val="800080" w:themeColor="followedHyperlink"/>
+      <w:u w:val="single"/>
+    </w:rPr>
+  </w:style>
 </w:styles>
 </file>
 

</xml_diff>